<commit_message>
added some files and made some corrections in the truthtable doc
</commit_message>
<xml_diff>
--- a/00_Basic_electronics/4_transistor/Logic Gates/6_XOR_gate/Truth_table_graphical_result.docx
+++ b/00_Basic_electronics/4_transistor/Logic Gates/6_XOR_gate/Truth_table_graphical_result.docx
@@ -18,7 +18,7 @@
         <w:rPr>
           <w:lang w:val="en-US"/>
         </w:rPr>
-        <w:t>5</w:t>
+        <w:t>0</w:t>
       </w:r>
       <w:r>
         <w:rPr>
@@ -35,6 +35,7 @@
       </w:pPr>
       <w:r>
         <w:rPr>
+          <w:noProof/>
           <w:lang w:val="en-US"/>
         </w:rPr>
         <w:drawing>
@@ -90,7 +91,7 @@
         <w:rPr>
           <w:lang w:val="en-US"/>
         </w:rPr>
-        <w:t>0</w:t>
+        <w:t>5</w:t>
       </w:r>
       <w:r>
         <w:rPr>
@@ -107,6 +108,7 @@
       </w:pPr>
       <w:r>
         <w:rPr>
+          <w:noProof/>
           <w:lang w:val="en-US"/>
         </w:rPr>
         <w:drawing>
@@ -169,7 +171,7 @@
         <w:rPr>
           <w:lang w:val="en-US"/>
         </w:rPr>
-        <w:t>0</w:t>
+        <w:t>5</w:t>
       </w:r>
       <w:r>
         <w:rPr>
@@ -186,6 +188,7 @@
       </w:pPr>
       <w:r>
         <w:rPr>
+          <w:noProof/>
           <w:lang w:val="en-US"/>
         </w:rPr>
         <w:drawing>
@@ -272,6 +275,7 @@
       </w:pPr>
       <w:r>
         <w:rPr>
+          <w:noProof/>
           <w:lang w:val="en-US"/>
         </w:rPr>
         <w:drawing>
@@ -438,7 +442,17 @@
         <w:szCs w:val="40"/>
         <w:lang w:val="en-US"/>
       </w:rPr>
-      <w:t>NOR</w:t>
+      <w:t>X</w:t>
+    </w:r>
+    <w:r>
+      <w:rPr>
+        <w:b/>
+        <w:bCs/>
+        <w:sz w:val="40"/>
+        <w:szCs w:val="40"/>
+        <w:lang w:val="en-US"/>
+      </w:rPr>
+      <w:t>OR</w:t>
     </w:r>
     <w:r>
       <w:rPr>

</xml_diff>